<commit_message>
docx creation of CV (2)
</commit_message>
<xml_diff>
--- a/js/util/cv.docx
+++ b/js/util/cv.docx
@@ -4,35 +4,838 @@
   <w:body>
     <w:p>
       <w:pPr>
-        <w:pStyle w:val="Heading1"/>
-      </w:pPr>
-      <w:r>
-        <w:t xml:space="preserve">Alexander Weinmann</w:t>
-      </w:r>
-    </w:p>
-    <w:p>
-      <w:r>
-        <w:t xml:space="preserve">
-</w:t>
-      </w:r>
-    </w:p>
-    <w:p>
-      <w:r>
-        <w:t xml:space="preserve">Hello World</w:t>
-      </w:r>
-      <w:r>
-        <w:rPr>
-          <w:b/>
-          <w:bCs/>
-        </w:rPr>
-        <w:t xml:space="preserve">Foo Bar</w:t>
-      </w:r>
-      <w:r>
-        <w:rPr>
-          <w:b/>
-          <w:bCs/>
-        </w:rPr>
-        <w:t xml:space="preserve">	Github is the best</w:t>
+        <w:pStyle w:val="Heading2"/>
+      </w:pPr>
+      <w:r>
+        <w:t xml:space="preserve">01.10.2021 – 31.12.2022</w:t>
+      </w:r>
+    </w:p>
+    <w:p>
+      <w:r>
+        <w:rPr>
+          <w:i/>
+          <w:iCs/>
+        </w:rPr>
+        <w:t xml:space="preserve">Test-Manager</w:t>
+      </w:r>
+      <w:r>
+        <w:t xml:space="preserve">: SBB Bern</w:t>
+      </w:r>
+    </w:p>
+    <w:p>
+      <w:pPr>
+        <w:pStyle w:val="ListParagraph"/>
+        <w:numPr>
+          <w:ilvl w:val="0"/>
+          <w:numId w:val="1"/>
+        </w:numPr>
+      </w:pPr>
+      <w:r>
+        <w:t xml:space="preserve">CI/CD mit Openshift, ArgoCD</w:t>
+      </w:r>
+    </w:p>
+    <w:p>
+      <w:r>
+        <w:t xml:space="preserve">
+</w:t>
+      </w:r>
+    </w:p>
+    <w:p>
+      <w:pPr>
+        <w:pStyle w:val="Heading2"/>
+      </w:pPr>
+      <w:r>
+        <w:t xml:space="preserve">01.01.2021 – 31.05.2021</w:t>
+      </w:r>
+    </w:p>
+    <w:p>
+      <w:r>
+        <w:rPr>
+          <w:i/>
+          <w:iCs/>
+        </w:rPr>
+        <w:t xml:space="preserve">Coach des Projektleiters</w:t>
+      </w:r>
+      <w:r>
+        <w:t xml:space="preserve">: Bundesamt für Migration und Flüchtlinge Nürnberg</w:t>
+      </w:r>
+    </w:p>
+    <w:p>
+      <w:pPr>
+        <w:pStyle w:val="ListParagraph"/>
+        <w:numPr>
+          <w:ilvl w:val="0"/>
+          <w:numId w:val="1"/>
+        </w:numPr>
+      </w:pPr>
+      <w:r>
+        <w:t xml:space="preserve">Beratung des Projektleiters bei organisatorischen Fragen und Mitarbeiterführung</w:t>
+      </w:r>
+    </w:p>
+    <w:p>
+      <w:r>
+        <w:t xml:space="preserve">
+</w:t>
+      </w:r>
+    </w:p>
+    <w:p>
+      <w:pPr>
+        <w:pStyle w:val="Heading2"/>
+      </w:pPr>
+      <w:r>
+        <w:t xml:space="preserve">01.08.2020 – 31.12.2020</w:t>
+      </w:r>
+    </w:p>
+    <w:p>
+      <w:r>
+        <w:rPr>
+          <w:i/>
+          <w:iCs/>
+        </w:rPr>
+        <w:t xml:space="preserve">Performance-Analyst</w:t>
+      </w:r>
+      <w:r>
+        <w:t xml:space="preserve">: Helsana Versicherungen AG</w:t>
+      </w:r>
+    </w:p>
+    <w:p>
+      <w:pPr>
+        <w:pStyle w:val="ListParagraph"/>
+        <w:numPr>
+          <w:ilvl w:val="0"/>
+          <w:numId w:val="1"/>
+        </w:numPr>
+      </w:pPr>
+      <w:r>
+        <w:t xml:space="preserve">Koordination der Durchführung von Lasttests im Rahmen des Rollouts einer neuen Version von Adcubum Syrius</w:t>
+      </w:r>
+    </w:p>
+    <w:p>
+      <w:r>
+        <w:t xml:space="preserve">
+</w:t>
+      </w:r>
+    </w:p>
+    <w:p>
+      <w:pPr>
+        <w:pStyle w:val="Heading2"/>
+      </w:pPr>
+      <w:r>
+        <w:t xml:space="preserve">01.02.2020 – 31.07.2020</w:t>
+      </w:r>
+    </w:p>
+    <w:p>
+      <w:r>
+        <w:rPr>
+          <w:i/>
+          <w:iCs/>
+        </w:rPr>
+        <w:t xml:space="preserve">Senior Java-Developer</w:t>
+      </w:r>
+      <w:r>
+        <w:t xml:space="preserve">: Adnovum Informatik AG</w:t>
+      </w:r>
+    </w:p>
+    <w:p>
+      <w:pPr>
+        <w:pStyle w:val="ListParagraph"/>
+        <w:numPr>
+          <w:ilvl w:val="0"/>
+          <w:numId w:val="1"/>
+        </w:numPr>
+      </w:pPr>
+      <w:r>
+        <w:t xml:space="preserve">Entwicklung eines neuen Customer-Relationship-Management-Portals für die VP-Bank Liechtenstein</w:t>
+      </w:r>
+    </w:p>
+    <w:p>
+      <w:r>
+        <w:t xml:space="preserve">
+</w:t>
+      </w:r>
+    </w:p>
+    <w:p>
+      <w:pPr>
+        <w:pStyle w:val="Heading2"/>
+      </w:pPr>
+      <w:r>
+        <w:t xml:space="preserve">01.09.2019 – 30.11.2019</w:t>
+      </w:r>
+    </w:p>
+    <w:p>
+      <w:r>
+        <w:rPr>
+          <w:i/>
+          <w:iCs/>
+        </w:rPr>
+        <w:t xml:space="preserve">Senior Java-Consultant</w:t>
+      </w:r>
+      <w:r>
+        <w:t xml:space="preserve">: Kantonspolizei, St Gallen, Schweiz</w:t>
+      </w:r>
+    </w:p>
+    <w:p>
+      <w:pPr>
+        <w:pStyle w:val="ListParagraph"/>
+        <w:numPr>
+          <w:ilvl w:val="0"/>
+          <w:numId w:val="1"/>
+        </w:numPr>
+      </w:pPr>
+      <w:r>
+        <w:t xml:space="preserve">Analyse und Test des Vorgangsbearbeitungssystems (LogObject).</w:t>
+      </w:r>
+    </w:p>
+    <w:p>
+      <w:r>
+        <w:t xml:space="preserve">
+</w:t>
+      </w:r>
+    </w:p>
+    <w:p>
+      <w:pPr>
+        <w:pStyle w:val="Heading2"/>
+      </w:pPr>
+      <w:r>
+        <w:t xml:space="preserve">01.03.2019 – 31.08.2019</w:t>
+      </w:r>
+    </w:p>
+    <w:p>
+      <w:r>
+        <w:rPr>
+          <w:i/>
+          <w:iCs/>
+        </w:rPr>
+        <w:t xml:space="preserve">Senior Java-Developer</w:t>
+      </w:r>
+      <w:r>
+        <w:t xml:space="preserve">: Eternitas, Zürich, Schweiz</w:t>
+      </w:r>
+    </w:p>
+    <w:p>
+      <w:pPr>
+        <w:pStyle w:val="ListParagraph"/>
+        <w:numPr>
+          <w:ilvl w:val="0"/>
+          <w:numId w:val="1"/>
+        </w:numPr>
+      </w:pPr>
+      <w:r>
+        <w:t xml:space="preserve">Entwicklung einer E-Commerce-Plattform für Bestattungsunternehmen</w:t>
+      </w:r>
+    </w:p>
+    <w:p>
+      <w:r>
+        <w:t xml:space="preserve">
+</w:t>
+      </w:r>
+    </w:p>
+    <w:p>
+      <w:pPr>
+        <w:pStyle w:val="Heading2"/>
+      </w:pPr>
+      <w:r>
+        <w:t xml:space="preserve">01.03.2019 – 31.08.2019</w:t>
+      </w:r>
+    </w:p>
+    <w:p>
+      <w:r>
+        <w:rPr>
+          <w:i/>
+          <w:iCs/>
+        </w:rPr>
+        <w:t xml:space="preserve">Lead Developer</w:t>
+      </w:r>
+      <w:r>
+        <w:t xml:space="preserve">: Eternitas, Zürich</w:t>
+      </w:r>
+    </w:p>
+    <w:p>
+      <w:pPr>
+        <w:pStyle w:val="ListParagraph"/>
+        <w:numPr>
+          <w:ilvl w:val="0"/>
+          <w:numId w:val="1"/>
+        </w:numPr>
+      </w:pPr>
+      <w:r>
+        <w:t xml:space="preserve">Registrierung von Testamenten auf der Blockchain</w:t>
+      </w:r>
+    </w:p>
+    <w:p>
+      <w:r>
+        <w:t xml:space="preserve">
+</w:t>
+      </w:r>
+    </w:p>
+    <w:p>
+      <w:pPr>
+        <w:pStyle w:val="Heading2"/>
+      </w:pPr>
+      <w:r>
+        <w:t xml:space="preserve">01.06.2018 – 31.12.2018</w:t>
+      </w:r>
+    </w:p>
+    <w:p>
+      <w:r>
+        <w:rPr>
+          <w:i/>
+          <w:iCs/>
+        </w:rPr>
+        <w:t xml:space="preserve">Technical Analyst</w:t>
+      </w:r>
+      <w:r>
+        <w:t xml:space="preserve">: Galexis, Niederbipp – Schweiz</w:t>
+      </w:r>
+    </w:p>
+    <w:p>
+      <w:pPr>
+        <w:pStyle w:val="ListParagraph"/>
+        <w:numPr>
+          <w:ilvl w:val="0"/>
+          <w:numId w:val="1"/>
+        </w:numPr>
+      </w:pPr>
+      <w:r>
+        <w:t xml:space="preserve">Analyse und Dokumentation: ERP-Systems, SAP-Einführung</w:t>
+      </w:r>
+    </w:p>
+    <w:p>
+      <w:r>
+        <w:t xml:space="preserve">
+</w:t>
+      </w:r>
+    </w:p>
+    <w:p>
+      <w:pPr>
+        <w:pStyle w:val="Heading2"/>
+      </w:pPr>
+      <w:r>
+        <w:t xml:space="preserve">01.06.2016 – 31.10.2017</w:t>
+      </w:r>
+    </w:p>
+    <w:p>
+      <w:r>
+        <w:rPr>
+          <w:i/>
+          <w:iCs/>
+        </w:rPr>
+        <w:t xml:space="preserve">Senior Development Engineer</w:t>
+      </w:r>
+      <w:r>
+        <w:t xml:space="preserve">: Adnovum Informatik AG, Zürich</w:t>
+      </w:r>
+    </w:p>
+    <w:p>
+      <w:pPr>
+        <w:pStyle w:val="ListParagraph"/>
+        <w:numPr>
+          <w:ilvl w:val="0"/>
+          <w:numId w:val="1"/>
+        </w:numPr>
+      </w:pPr>
+      <w:r>
+        <w:t xml:space="preserve">"Asset-View", Depotdatenverwaltung</w:t>
+      </w:r>
+    </w:p>
+    <w:p>
+      <w:r>
+        <w:t xml:space="preserve">
+</w:t>
+      </w:r>
+    </w:p>
+    <w:p>
+      <w:pPr>
+        <w:pStyle w:val="Heading2"/>
+      </w:pPr>
+      <w:r>
+        <w:t xml:space="preserve">01.06.2015 - 31.05.2016</w:t>
+      </w:r>
+    </w:p>
+    <w:p>
+      <w:r>
+        <w:rPr>
+          <w:i/>
+          <w:iCs/>
+        </w:rPr>
+        <w:t xml:space="preserve">Senior Development Engineer</w:t>
+      </w:r>
+      <w:r>
+        <w:t xml:space="preserve">: lyrx GmbH Binz</w:t>
+      </w:r>
+    </w:p>
+    <w:p>
+      <w:pPr>
+        <w:pStyle w:val="ListParagraph"/>
+        <w:numPr>
+          <w:ilvl w:val="0"/>
+          <w:numId w:val="1"/>
+        </w:numPr>
+      </w:pPr>
+      <w:r>
+        <w:t xml:space="preserve">Fortbildung Blockchain/Bitcoin</w:t>
+      </w:r>
+    </w:p>
+    <w:p>
+      <w:r>
+        <w:t xml:space="preserve">
+</w:t>
+      </w:r>
+    </w:p>
+    <w:p>
+      <w:pPr>
+        <w:pStyle w:val="Heading2"/>
+      </w:pPr>
+      <w:r>
+        <w:t xml:space="preserve">01.05.2014 - 30.06.2015</w:t>
+      </w:r>
+    </w:p>
+    <w:p>
+      <w:r>
+        <w:rPr>
+          <w:i/>
+          <w:iCs/>
+        </w:rPr>
+        <w:t xml:space="preserve">DevOPS</w:t>
+      </w:r>
+      <w:r>
+        <w:t xml:space="preserve">: AXA Winterthur Versicherungen</w:t>
+      </w:r>
+    </w:p>
+    <w:p>
+      <w:pPr>
+        <w:pStyle w:val="ListParagraph"/>
+        <w:numPr>
+          <w:ilvl w:val="0"/>
+          <w:numId w:val="1"/>
+        </w:numPr>
+      </w:pPr>
+      <w:r>
+        <w:t xml:space="preserve">Automatische Deployments Fahrzeugversicherung</w:t>
+      </w:r>
+    </w:p>
+    <w:p>
+      <w:r>
+        <w:t xml:space="preserve">
+</w:t>
+      </w:r>
+    </w:p>
+    <w:p>
+      <w:pPr>
+        <w:pStyle w:val="Heading2"/>
+      </w:pPr>
+      <w:r>
+        <w:t xml:space="preserve">01.04.2013 – 31.12.2013</w:t>
+      </w:r>
+    </w:p>
+    <w:p>
+      <w:r>
+        <w:rPr>
+          <w:i/>
+          <w:iCs/>
+        </w:rPr>
+        <w:t xml:space="preserve">Senior Solution Engineer</w:t>
+      </w:r>
+      <w:r>
+        <w:t xml:space="preserve">: Credit Suisse AG, Zürich</w:t>
+      </w:r>
+    </w:p>
+    <w:p>
+      <w:pPr>
+        <w:pStyle w:val="ListParagraph"/>
+        <w:numPr>
+          <w:ilvl w:val="0"/>
+          <w:numId w:val="1"/>
+        </w:numPr>
+      </w:pPr>
+      <w:r>
+        <w:t xml:space="preserve">Testautomatisierung, Buildmanagement</w:t>
+      </w:r>
+    </w:p>
+    <w:p>
+      <w:r>
+        <w:t xml:space="preserve">
+</w:t>
+      </w:r>
+    </w:p>
+    <w:p>
+      <w:pPr>
+        <w:pStyle w:val="Heading2"/>
+      </w:pPr>
+      <w:r>
+        <w:t xml:space="preserve">01.05.2010 – 31.03.2013</w:t>
+      </w:r>
+    </w:p>
+    <w:p>
+      <w:r>
+        <w:rPr>
+          <w:i/>
+          <w:iCs/>
+        </w:rPr>
+        <w:t xml:space="preserve">Software Configuration Manager</w:t>
+      </w:r>
+      <w:r>
+        <w:t xml:space="preserve">: Credit Suisse AG, Zürich</w:t>
+      </w:r>
+    </w:p>
+    <w:p>
+      <w:pPr>
+        <w:pStyle w:val="ListParagraph"/>
+        <w:numPr>
+          <w:ilvl w:val="0"/>
+          <w:numId w:val="1"/>
+        </w:numPr>
+      </w:pPr>
+      <w:r>
+        <w:t xml:space="preserve">Applikationsverwaltung für die Anwendungen im Bereich Kreditrisiko</w:t>
+      </w:r>
+    </w:p>
+    <w:p>
+      <w:r>
+        <w:t xml:space="preserve">
+</w:t>
+      </w:r>
+    </w:p>
+    <w:p>
+      <w:pPr>
+        <w:pStyle w:val="Heading2"/>
+      </w:pPr>
+      <w:r>
+        <w:t xml:space="preserve">01.04.2009 - 31.02.2010</w:t>
+      </w:r>
+    </w:p>
+    <w:p>
+      <w:r>
+        <w:rPr>
+          <w:i/>
+          <w:iCs/>
+        </w:rPr>
+        <w:t xml:space="preserve">Software Configuration Manager</w:t>
+      </w:r>
+      <w:r>
+        <w:t xml:space="preserve">: Commerzbank Frankfurt</w:t>
+      </w:r>
+    </w:p>
+    <w:p>
+      <w:pPr>
+        <w:pStyle w:val="ListParagraph"/>
+        <w:numPr>
+          <w:ilvl w:val="0"/>
+          <w:numId w:val="1"/>
+        </w:numPr>
+      </w:pPr>
+      <w:r>
+        <w:t xml:space="preserve">Buildmanagement im Projekt KP 2.0</w:t>
+      </w:r>
+    </w:p>
+    <w:p>
+      <w:r>
+        <w:t xml:space="preserve">
+</w:t>
+      </w:r>
+    </w:p>
+    <w:p>
+      <w:pPr>
+        <w:pStyle w:val="Heading2"/>
+      </w:pPr>
+      <w:r>
+        <w:t xml:space="preserve">01.10.2007 - 30.11.2008</w:t>
+      </w:r>
+    </w:p>
+    <w:p>
+      <w:r>
+        <w:rPr>
+          <w:i/>
+          <w:iCs/>
+        </w:rPr>
+        <w:t xml:space="preserve">Senior Java Developer</w:t>
+      </w:r>
+      <w:r>
+        <w:t xml:space="preserve">: SwissLife</w:t>
+      </w:r>
+    </w:p>
+    <w:p>
+      <w:pPr>
+        <w:pStyle w:val="ListParagraph"/>
+        <w:numPr>
+          <w:ilvl w:val="0"/>
+          <w:numId w:val="1"/>
+        </w:numPr>
+      </w:pPr>
+      <w:r>
+        <w:t xml:space="preserve">Vertragsverwaltung von Lebensversicherungen</w:t>
+      </w:r>
+    </w:p>
+    <w:p>
+      <w:r>
+        <w:t xml:space="preserve">
+</w:t>
+      </w:r>
+    </w:p>
+    <w:p>
+      <w:pPr>
+        <w:pStyle w:val="Heading2"/>
+      </w:pPr>
+      <w:r>
+        <w:t xml:space="preserve">01.10.2007 - 31.12.2007</w:t>
+      </w:r>
+    </w:p>
+    <w:p>
+      <w:r>
+        <w:rPr>
+          <w:i/>
+          <w:iCs/>
+        </w:rPr>
+        <w:t xml:space="preserve">Geschäftsführer</w:t>
+      </w:r>
+      <w:r>
+        <w:t xml:space="preserve">: lyrx GmbH</w:t>
+      </w:r>
+    </w:p>
+    <w:p>
+      <w:pPr>
+        <w:pStyle w:val="ListParagraph"/>
+        <w:numPr>
+          <w:ilvl w:val="0"/>
+          <w:numId w:val="1"/>
+        </w:numPr>
+      </w:pPr>
+      <w:r>
+        <w:t xml:space="preserve">Aufbau Geschäftstätigkeit lyrx GmbH</w:t>
+      </w:r>
+    </w:p>
+    <w:p>
+      <w:r>
+        <w:t xml:space="preserve">
+</w:t>
+      </w:r>
+    </w:p>
+    <w:p>
+      <w:pPr>
+        <w:pStyle w:val="Heading2"/>
+      </w:pPr>
+      <w:r>
+        <w:t xml:space="preserve">01.09.2003 - 30.11.2006</w:t>
+      </w:r>
+    </w:p>
+    <w:p>
+      <w:r>
+        <w:rPr>
+          <w:i/>
+          <w:iCs/>
+        </w:rPr>
+        <w:t xml:space="preserve">Senior Developer</w:t>
+      </w:r>
+      <w:r>
+        <w:t xml:space="preserve">: SAP AG</w:t>
+      </w:r>
+    </w:p>
+    <w:p>
+      <w:pPr>
+        <w:pStyle w:val="ListParagraph"/>
+        <w:numPr>
+          <w:ilvl w:val="0"/>
+          <w:numId w:val="1"/>
+        </w:numPr>
+      </w:pPr>
+      <w:r>
+        <w:t xml:space="preserve">MaxDB: Installationswerkzeuge</w:t>
+      </w:r>
+    </w:p>
+    <w:p>
+      <w:r>
+        <w:t xml:space="preserve">
+</w:t>
+      </w:r>
+    </w:p>
+    <w:p>
+      <w:pPr>
+        <w:pStyle w:val="Heading2"/>
+      </w:pPr>
+      <w:r>
+        <w:t xml:space="preserve">01.08.2001 - 31.08.2003</w:t>
+      </w:r>
+    </w:p>
+    <w:p>
+      <w:r>
+        <w:rPr>
+          <w:i/>
+          <w:iCs/>
+        </w:rPr>
+        <w:t xml:space="preserve">IT-Consultant</w:t>
+      </w:r>
+      <w:r>
+        <w:t xml:space="preserve">: Mummert Consulting AG</w:t>
+      </w:r>
+    </w:p>
+    <w:p>
+      <w:pPr>
+        <w:pStyle w:val="ListParagraph"/>
+        <w:numPr>
+          <w:ilvl w:val="0"/>
+          <w:numId w:val="1"/>
+        </w:numPr>
+      </w:pPr>
+      <w:r>
+        <w:t xml:space="preserve">Vorgangsbearbeitungssystem der Polizei NRW: NIVADIS</w:t>
+      </w:r>
+    </w:p>
+    <w:p>
+      <w:r>
+        <w:t xml:space="preserve">
+</w:t>
+      </w:r>
+    </w:p>
+    <w:p>
+      <w:pPr>
+        <w:pStyle w:val="Heading2"/>
+      </w:pPr>
+      <w:r>
+        <w:t xml:space="preserve">01.01.2001 - 31.07.2001</w:t>
+      </w:r>
+    </w:p>
+    <w:p>
+      <w:r>
+        <w:rPr>
+          <w:i/>
+          <w:iCs/>
+        </w:rPr>
+        <w:t xml:space="preserve">Software Engineer Training</w:t>
+      </w:r>
+      <w:r>
+        <w:t xml:space="preserve">: abaXX AG</w:t>
+      </w:r>
+    </w:p>
+    <w:p>
+      <w:pPr>
+        <w:pStyle w:val="ListParagraph"/>
+        <w:numPr>
+          <w:ilvl w:val="0"/>
+          <w:numId w:val="1"/>
+        </w:numPr>
+      </w:pPr>
+      <w:r>
+        <w:t xml:space="preserve">abaXX EJB-Komponenten: Trainings-Umgebung</w:t>
+      </w:r>
+    </w:p>
+    <w:p>
+      <w:r>
+        <w:t xml:space="preserve">
+</w:t>
+      </w:r>
+    </w:p>
+    <w:p>
+      <w:pPr>
+        <w:pStyle w:val="Heading2"/>
+      </w:pPr>
+      <w:r>
+        <w:t xml:space="preserve">01.09.1999 - 31.12.2000</w:t>
+      </w:r>
+    </w:p>
+    <w:p>
+      <w:r>
+        <w:rPr>
+          <w:i/>
+          <w:iCs/>
+        </w:rPr>
+        <w:t xml:space="preserve">Java-Developer</w:t>
+      </w:r>
+      <w:r>
+        <w:t xml:space="preserve">: BCT AG</w:t>
+      </w:r>
+    </w:p>
+    <w:p>
+      <w:pPr>
+        <w:pStyle w:val="ListParagraph"/>
+        <w:numPr>
+          <w:ilvl w:val="0"/>
+          <w:numId w:val="1"/>
+        </w:numPr>
+      </w:pPr>
+      <w:r>
+        <w:t xml:space="preserve">BCT Portal für Maschinenbau-Ingenieure</w:t>
+      </w:r>
+    </w:p>
+    <w:p>
+      <w:r>
+        <w:t xml:space="preserve">
+</w:t>
+      </w:r>
+    </w:p>
+    <w:p>
+      <w:pPr>
+        <w:pStyle w:val="Heading2"/>
+      </w:pPr>
+      <w:r>
+        <w:t xml:space="preserve">01.05.1998 - 31.08.1999</w:t>
+      </w:r>
+    </w:p>
+    <w:p>
+      <w:r>
+        <w:rPr>
+          <w:i/>
+          <w:iCs/>
+        </w:rPr>
+        <w:t xml:space="preserve">Java-Developer</w:t>
+      </w:r>
+      <w:r>
+        <w:t xml:space="preserve">: SAP</w:t>
+      </w:r>
+    </w:p>
+    <w:p>
+      <w:pPr>
+        <w:pStyle w:val="ListParagraph"/>
+        <w:numPr>
+          <w:ilvl w:val="0"/>
+          <w:numId w:val="1"/>
+        </w:numPr>
+      </w:pPr>
+      <w:r>
+        <w:t xml:space="preserve">Werkzeugs zur Oracle-DBA; "SAPDBA"</w:t>
+      </w:r>
+    </w:p>
+    <w:p>
+      <w:r>
+        <w:t xml:space="preserve">
+</w:t>
+      </w:r>
+    </w:p>
+    <w:p>
+      <w:pPr>
+        <w:pStyle w:val="Heading2"/>
+      </w:pPr>
+      <w:r>
+        <w:t xml:space="preserve">01.05.1996 - 30.04.1998</w:t>
+      </w:r>
+    </w:p>
+    <w:p>
+      <w:r>
+        <w:rPr>
+          <w:i/>
+          <w:iCs/>
+        </w:rPr>
+        <w:t xml:space="preserve">Studentischer Mitarbeiter</w:t>
+      </w:r>
+      <w:r>
+        <w:t xml:space="preserve">: SAP AG</w:t>
+      </w:r>
+    </w:p>
+    <w:p>
+      <w:pPr>
+        <w:pStyle w:val="ListParagraph"/>
+        <w:numPr>
+          <w:ilvl w:val="0"/>
+          <w:numId w:val="1"/>
+        </w:numPr>
+      </w:pPr>
+      <w:r>
+        <w:t xml:space="preserve">Installations- und Migrationstests für SAP R/3 auf UNIX</w:t>
+      </w:r>
+    </w:p>
+    <w:p>
+      <w:r>
+        <w:t xml:space="preserve">
+</w:t>
       </w:r>
     </w:p>
     <w:sectPr>

</xml_diff>

<commit_message>
docx creation of CV (3)
</commit_message>
<xml_diff>
--- a/js/util/cv.docx
+++ b/js/util/cv.docx
@@ -35,6 +35,22 @@
       </w:r>
     </w:p>
     <w:p>
+      <w:pPr>
+        <w:pStyle w:val="ListParagraph"/>
+        <w:numPr>
+          <w:ilvl w:val="0"/>
+          <w:numId w:val="1"/>
+        </w:numPr>
+      </w:pPr>
+      <w:r>
+        <w:rPr>
+          <w:i/>
+          <w:iCs/>
+        </w:rPr>
+        <w:t xml:space="preserve">Jira, Jenkins, Intellij, Java, Spring, Confluence, Kafka, Openshift, Kubernetes, Helm, ArgoCD, Confluence,  Kubernetes</w:t>
+      </w:r>
+    </w:p>
+    <w:p>
       <w:r>
         <w:t xml:space="preserve">
 </w:t>
@@ -73,6 +89,22 @@
       </w:r>
     </w:p>
     <w:p>
+      <w:pPr>
+        <w:pStyle w:val="ListParagraph"/>
+        <w:numPr>
+          <w:ilvl w:val="0"/>
+          <w:numId w:val="1"/>
+        </w:numPr>
+      </w:pPr>
+      <w:r>
+        <w:rPr>
+          <w:i/>
+          <w:iCs/>
+        </w:rPr>
+        <w:t xml:space="preserve">Jira, Sharepoint, Java, Node.js, Spring, Confluence</w:t>
+      </w:r>
+    </w:p>
+    <w:p>
       <w:r>
         <w:t xml:space="preserve">
 </w:t>
@@ -111,6 +143,22 @@
       </w:r>
     </w:p>
     <w:p>
+      <w:pPr>
+        <w:pStyle w:val="ListParagraph"/>
+        <w:numPr>
+          <w:ilvl w:val="0"/>
+          <w:numId w:val="1"/>
+        </w:numPr>
+      </w:pPr>
+      <w:r>
+        <w:rPr>
+          <w:i/>
+          <w:iCs/>
+        </w:rPr>
+        <w:t xml:space="preserve">Jira, Sharepoint, NeoLoad, Splunk,  Confluence</w:t>
+      </w:r>
+    </w:p>
+    <w:p>
       <w:r>
         <w:t xml:space="preserve">
 </w:t>
@@ -133,7 +181,7 @@
         <w:t xml:space="preserve">Senior Java-Developer</w:t>
       </w:r>
       <w:r>
-        <w:t xml:space="preserve">: Adnovum Informatik AG</w:t>
+        <w:t xml:space="preserve">: Adnovum Informatik AG Zürich</w:t>
       </w:r>
     </w:p>
     <w:p>
@@ -149,6 +197,22 @@
       </w:r>
     </w:p>
     <w:p>
+      <w:pPr>
+        <w:pStyle w:val="ListParagraph"/>
+        <w:numPr>
+          <w:ilvl w:val="0"/>
+          <w:numId w:val="1"/>
+        </w:numPr>
+      </w:pPr>
+      <w:r>
+        <w:rPr>
+          <w:i/>
+          <w:iCs/>
+        </w:rPr>
+        <w:t xml:space="preserve">Java, Spring, Kafka, Swagger, Intellij, Junit, Jira, Bitbucket, Jira, Scrum</w:t>
+      </w:r>
+    </w:p>
+    <w:p>
       <w:r>
         <w:t xml:space="preserve">
 </w:t>
@@ -171,7 +235,7 @@
         <w:t xml:space="preserve">Senior Java-Consultant</w:t>
       </w:r>
       <w:r>
-        <w:t xml:space="preserve">: Kantonspolizei, St Gallen, Schweiz</w:t>
+        <w:t xml:space="preserve">: Kantonspolizei St Gallen</w:t>
       </w:r>
     </w:p>
     <w:p>
@@ -187,6 +251,22 @@
       </w:r>
     </w:p>
     <w:p>
+      <w:pPr>
+        <w:pStyle w:val="ListParagraph"/>
+        <w:numPr>
+          <w:ilvl w:val="0"/>
+          <w:numId w:val="1"/>
+        </w:numPr>
+      </w:pPr>
+      <w:r>
+        <w:rPr>
+          <w:i/>
+          <w:iCs/>
+        </w:rPr>
+        <w:t xml:space="preserve">Jenkins,   Java, Eclipse, Linux</w:t>
+      </w:r>
+    </w:p>
+    <w:p>
       <w:r>
         <w:t xml:space="preserve">
 </w:t>
@@ -206,48 +286,10 @@
           <w:i/>
           <w:iCs/>
         </w:rPr>
-        <w:t xml:space="preserve">Senior Java-Developer</w:t>
-      </w:r>
-      <w:r>
-        <w:t xml:space="preserve">: Eternitas, Zürich, Schweiz</w:t>
-      </w:r>
-    </w:p>
-    <w:p>
-      <w:pPr>
-        <w:pStyle w:val="ListParagraph"/>
-        <w:numPr>
-          <w:ilvl w:val="0"/>
-          <w:numId w:val="1"/>
-        </w:numPr>
-      </w:pPr>
-      <w:r>
-        <w:t xml:space="preserve">Entwicklung einer E-Commerce-Plattform für Bestattungsunternehmen</w:t>
-      </w:r>
-    </w:p>
-    <w:p>
-      <w:r>
-        <w:t xml:space="preserve">
-</w:t>
-      </w:r>
-    </w:p>
-    <w:p>
-      <w:pPr>
-        <w:pStyle w:val="Heading2"/>
-      </w:pPr>
-      <w:r>
-        <w:t xml:space="preserve">01.03.2019 – 31.08.2019</w:t>
-      </w:r>
-    </w:p>
-    <w:p>
-      <w:r>
-        <w:rPr>
-          <w:i/>
-          <w:iCs/>
-        </w:rPr>
         <w:t xml:space="preserve">Lead Developer</w:t>
       </w:r>
       <w:r>
-        <w:t xml:space="preserve">: Eternitas, Zürich</w:t>
+        <w:t xml:space="preserve">: Eternitas Zürich</w:t>
       </w:r>
     </w:p>
     <w:p>
@@ -263,6 +305,22 @@
       </w:r>
     </w:p>
     <w:p>
+      <w:pPr>
+        <w:pStyle w:val="ListParagraph"/>
+        <w:numPr>
+          <w:ilvl w:val="0"/>
+          <w:numId w:val="1"/>
+        </w:numPr>
+      </w:pPr>
+      <w:r>
+        <w:rPr>
+          <w:i/>
+          <w:iCs/>
+        </w:rPr>
+        <w:t xml:space="preserve">Jenkins, AWS,  Bitbucket, Java, Linux, React,IPFS, SubtleCrypto, Docker, AWS, Linux, Scrum</w:t>
+      </w:r>
+    </w:p>
+    <w:p>
       <w:r>
         <w:t xml:space="preserve">
 </w:t>
@@ -285,7 +343,7 @@
         <w:t xml:space="preserve">Technical Analyst</w:t>
       </w:r>
       <w:r>
-        <w:t xml:space="preserve">: Galexis, Niederbipp – Schweiz</w:t>
+        <w:t xml:space="preserve">: Galexis  Niederbipp</w:t>
       </w:r>
     </w:p>
     <w:p>
@@ -301,6 +359,22 @@
       </w:r>
     </w:p>
     <w:p>
+      <w:pPr>
+        <w:pStyle w:val="ListParagraph"/>
+        <w:numPr>
+          <w:ilvl w:val="0"/>
+          <w:numId w:val="1"/>
+        </w:numPr>
+      </w:pPr>
+      <w:r>
+        <w:rPr>
+          <w:i/>
+          <w:iCs/>
+        </w:rPr>
+        <w:t xml:space="preserve">JBoss, JSP, Servlets, Struts, Spring, Scrum, Java, Javascript,JSF,Tomcat,Docker,Eclipse,React,Spring Boot,Oracle,Scrum</w:t>
+      </w:r>
+    </w:p>
+    <w:p>
       <w:r>
         <w:t xml:space="preserve">
 </w:t>
@@ -323,7 +397,7 @@
         <w:t xml:space="preserve">Senior Development Engineer</w:t>
       </w:r>
       <w:r>
-        <w:t xml:space="preserve">: Adnovum Informatik AG, Zürich</w:t>
+        <w:t xml:space="preserve">: Adnovum Informatik AG Zürich</w:t>
       </w:r>
     </w:p>
     <w:p>
@@ -339,6 +413,22 @@
       </w:r>
     </w:p>
     <w:p>
+      <w:pPr>
+        <w:pStyle w:val="ListParagraph"/>
+        <w:numPr>
+          <w:ilvl w:val="0"/>
+          <w:numId w:val="1"/>
+        </w:numPr>
+      </w:pPr>
+      <w:r>
+        <w:rPr>
+          <w:i/>
+          <w:iCs/>
+        </w:rPr>
+        <w:t xml:space="preserve">Scrum, Intellij, Bitbucket, Jira, Struts,  Java, Javascript, JSP, JSF, Oracle, Linux</w:t>
+      </w:r>
+    </w:p>
+    <w:p>
       <w:r>
         <w:t xml:space="preserve">
 </w:t>
@@ -377,6 +467,22 @@
       </w:r>
     </w:p>
     <w:p>
+      <w:pPr>
+        <w:pStyle w:val="ListParagraph"/>
+        <w:numPr>
+          <w:ilvl w:val="0"/>
+          <w:numId w:val="1"/>
+        </w:numPr>
+      </w:pPr>
+      <w:r>
+        <w:rPr>
+          <w:i/>
+          <w:iCs/>
+        </w:rPr>
+        <w:t xml:space="preserve">Scala,Intellij, Node.js, Javascript</w:t>
+      </w:r>
+    </w:p>
+    <w:p>
       <w:r>
         <w:t xml:space="preserve">
 </w:t>
@@ -399,7 +505,7 @@
         <w:t xml:space="preserve">DevOPS</w:t>
       </w:r>
       <w:r>
-        <w:t xml:space="preserve">: AXA Winterthur Versicherungen</w:t>
+        <w:t xml:space="preserve">: AXA Winterthur</w:t>
       </w:r>
     </w:p>
     <w:p>
@@ -415,6 +521,22 @@
       </w:r>
     </w:p>
     <w:p>
+      <w:pPr>
+        <w:pStyle w:val="ListParagraph"/>
+        <w:numPr>
+          <w:ilvl w:val="0"/>
+          <w:numId w:val="1"/>
+        </w:numPr>
+      </w:pPr>
+      <w:r>
+        <w:rPr>
+          <w:i/>
+          <w:iCs/>
+        </w:rPr>
+        <w:t xml:space="preserve">Scrum, Jenkins, Maven, Groovy, Selenium, Jira,  JProfiler, Dynatrace, Intellij, Javascript, JBoss, Spring Boot</w:t>
+      </w:r>
+    </w:p>
+    <w:p>
       <w:r>
         <w:t xml:space="preserve">
 </w:t>
@@ -437,7 +559,7 @@
         <w:t xml:space="preserve">Senior Solution Engineer</w:t>
       </w:r>
       <w:r>
-        <w:t xml:space="preserve">: Credit Suisse AG, Zürich</w:t>
+        <w:t xml:space="preserve">: Credit Suisse Zürich</w:t>
       </w:r>
     </w:p>
     <w:p>
@@ -453,6 +575,22 @@
       </w:r>
     </w:p>
     <w:p>
+      <w:pPr>
+        <w:pStyle w:val="ListParagraph"/>
+        <w:numPr>
+          <w:ilvl w:val="0"/>
+          <w:numId w:val="1"/>
+        </w:numPr>
+      </w:pPr>
+      <w:r>
+        <w:rPr>
+          <w:i/>
+          <w:iCs/>
+        </w:rPr>
+        <w:t xml:space="preserve">Teamcity, Maven, Jenkins, Webservices,JSF,Linux</w:t>
+      </w:r>
+    </w:p>
+    <w:p>
       <w:r>
         <w:t xml:space="preserve">
 </w:t>
@@ -475,7 +613,7 @@
         <w:t xml:space="preserve">Software Configuration Manager</w:t>
       </w:r>
       <w:r>
-        <w:t xml:space="preserve">: Credit Suisse AG, Zürich</w:t>
+        <w:t xml:space="preserve">: Credit Suisse Zürich</w:t>
       </w:r>
     </w:p>
     <w:p>
@@ -491,6 +629,22 @@
       </w:r>
     </w:p>
     <w:p>
+      <w:pPr>
+        <w:pStyle w:val="ListParagraph"/>
+        <w:numPr>
+          <w:ilvl w:val="0"/>
+          <w:numId w:val="1"/>
+        </w:numPr>
+      </w:pPr>
+      <w:r>
+        <w:rPr>
+          <w:i/>
+          <w:iCs/>
+        </w:rPr>
+        <w:t xml:space="preserve">Teamcity, Maven, Jenkins, Webservices, JSF,Linux</w:t>
+      </w:r>
+    </w:p>
+    <w:p>
       <w:r>
         <w:t xml:space="preserve">
 </w:t>
@@ -529,6 +683,22 @@
       </w:r>
     </w:p>
     <w:p>
+      <w:pPr>
+        <w:pStyle w:val="ListParagraph"/>
+        <w:numPr>
+          <w:ilvl w:val="0"/>
+          <w:numId w:val="1"/>
+        </w:numPr>
+      </w:pPr>
+      <w:r>
+        <w:rPr>
+          <w:i/>
+          <w:iCs/>
+        </w:rPr>
+        <w:t xml:space="preserve">Jenkins, Maven,   Perl, Javascript</w:t>
+      </w:r>
+    </w:p>
+    <w:p>
       <w:r>
         <w:t xml:space="preserve">
 </w:t>
@@ -551,7 +721,7 @@
         <w:t xml:space="preserve">Senior Java Developer</w:t>
       </w:r>
       <w:r>
-        <w:t xml:space="preserve">: SwissLife</w:t>
+        <w:t xml:space="preserve">: SwissLife Zürich</w:t>
       </w:r>
     </w:p>
     <w:p>
@@ -567,6 +737,22 @@
       </w:r>
     </w:p>
     <w:p>
+      <w:pPr>
+        <w:pStyle w:val="ListParagraph"/>
+        <w:numPr>
+          <w:ilvl w:val="0"/>
+          <w:numId w:val="1"/>
+        </w:numPr>
+      </w:pPr>
+      <w:r>
+        <w:rPr>
+          <w:i/>
+          <w:iCs/>
+        </w:rPr>
+        <w:t xml:space="preserve">Java, Eclipse,  XML, Java</w:t>
+      </w:r>
+    </w:p>
+    <w:p>
       <w:r>
         <w:t xml:space="preserve">
 </w:t>
@@ -589,7 +775,7 @@
         <w:t xml:space="preserve">Geschäftsführer</w:t>
       </w:r>
       <w:r>
-        <w:t xml:space="preserve">: lyrx GmbH</w:t>
+        <w:t xml:space="preserve">: lyrx GmbH Zürich</w:t>
       </w:r>
     </w:p>
     <w:p>
@@ -605,6 +791,21 @@
       </w:r>
     </w:p>
     <w:p>
+      <w:pPr>
+        <w:pStyle w:val="ListParagraph"/>
+        <w:numPr>
+          <w:ilvl w:val="0"/>
+          <w:numId w:val="1"/>
+        </w:numPr>
+      </w:pPr>
+      <w:r>
+        <w:rPr>
+          <w:i/>
+          <w:iCs/>
+        </w:rPr>
+      </w:r>
+    </w:p>
+    <w:p>
       <w:r>
         <w:t xml:space="preserve">
 </w:t>
@@ -627,7 +828,7 @@
         <w:t xml:space="preserve">Senior Developer</w:t>
       </w:r>
       <w:r>
-        <w:t xml:space="preserve">: SAP AG</w:t>
+        <w:t xml:space="preserve">: SAP AG Berlin</w:t>
       </w:r>
     </w:p>
     <w:p>
@@ -643,6 +844,22 @@
       </w:r>
     </w:p>
     <w:p>
+      <w:pPr>
+        <w:pStyle w:val="ListParagraph"/>
+        <w:numPr>
+          <w:ilvl w:val="0"/>
+          <w:numId w:val="1"/>
+        </w:numPr>
+      </w:pPr>
+      <w:r>
+        <w:rPr>
+          <w:i/>
+          <w:iCs/>
+        </w:rPr>
+        <w:t xml:space="preserve">Perl, Java,Swing, SAP</w:t>
+      </w:r>
+    </w:p>
+    <w:p>
       <w:r>
         <w:t xml:space="preserve">
 </w:t>
@@ -665,7 +882,7 @@
         <w:t xml:space="preserve">IT-Consultant</w:t>
       </w:r>
       <w:r>
-        <w:t xml:space="preserve">: Mummert Consulting AG</w:t>
+        <w:t xml:space="preserve">: Mummert Consulting Hamburg</w:t>
       </w:r>
     </w:p>
     <w:p>
@@ -681,6 +898,22 @@
       </w:r>
     </w:p>
     <w:p>
+      <w:pPr>
+        <w:pStyle w:val="ListParagraph"/>
+        <w:numPr>
+          <w:ilvl w:val="0"/>
+          <w:numId w:val="1"/>
+        </w:numPr>
+      </w:pPr>
+      <w:r>
+        <w:rPr>
+          <w:i/>
+          <w:iCs/>
+        </w:rPr>
+        <w:t xml:space="preserve">XML, Java,Swing,  Jenkins, Maven, JProfiler</w:t>
+      </w:r>
+    </w:p>
+    <w:p>
       <w:r>
         <w:t xml:space="preserve">
 </w:t>
@@ -703,7 +936,7 @@
         <w:t xml:space="preserve">Software Engineer Training</w:t>
       </w:r>
       <w:r>
-        <w:t xml:space="preserve">: abaXX AG</w:t>
+        <w:t xml:space="preserve">: abaXX AG Stuttgart</w:t>
       </w:r>
     </w:p>
     <w:p>
@@ -719,6 +952,22 @@
       </w:r>
     </w:p>
     <w:p>
+      <w:pPr>
+        <w:pStyle w:val="ListParagraph"/>
+        <w:numPr>
+          <w:ilvl w:val="0"/>
+          <w:numId w:val="1"/>
+        </w:numPr>
+      </w:pPr>
+      <w:r>
+        <w:rPr>
+          <w:i/>
+          <w:iCs/>
+        </w:rPr>
+        <w:t xml:space="preserve">Java</w:t>
+      </w:r>
+    </w:p>
+    <w:p>
       <w:r>
         <w:t xml:space="preserve">
 </w:t>
@@ -741,7 +990,7 @@
         <w:t xml:space="preserve">Java-Developer</w:t>
       </w:r>
       <w:r>
-        <w:t xml:space="preserve">: BCT AG</w:t>
+        <w:t xml:space="preserve">: BCT AG Willstädt</w:t>
       </w:r>
     </w:p>
     <w:p>
@@ -757,6 +1006,22 @@
       </w:r>
     </w:p>
     <w:p>
+      <w:pPr>
+        <w:pStyle w:val="ListParagraph"/>
+        <w:numPr>
+          <w:ilvl w:val="0"/>
+          <w:numId w:val="1"/>
+        </w:numPr>
+      </w:pPr>
+      <w:r>
+        <w:rPr>
+          <w:i/>
+          <w:iCs/>
+        </w:rPr>
+        <w:t xml:space="preserve">Java/  Perl,  MySQL, XML</w:t>
+      </w:r>
+    </w:p>
+    <w:p>
       <w:r>
         <w:t xml:space="preserve">
 </w:t>
@@ -779,7 +1044,7 @@
         <w:t xml:space="preserve">Java-Developer</w:t>
       </w:r>
       <w:r>
-        <w:t xml:space="preserve">: SAP</w:t>
+        <w:t xml:space="preserve">: SAP AG Walldorf</w:t>
       </w:r>
     </w:p>
     <w:p>
@@ -795,6 +1060,22 @@
       </w:r>
     </w:p>
     <w:p>
+      <w:pPr>
+        <w:pStyle w:val="ListParagraph"/>
+        <w:numPr>
+          <w:ilvl w:val="0"/>
+          <w:numId w:val="1"/>
+        </w:numPr>
+      </w:pPr>
+      <w:r>
+        <w:rPr>
+          <w:i/>
+          <w:iCs/>
+        </w:rPr>
+        <w:t xml:space="preserve">Java,XML,Java,Oracle,SAP</w:t>
+      </w:r>
+    </w:p>
+    <w:p>
       <w:r>
         <w:t xml:space="preserve">
 </w:t>
@@ -817,7 +1098,7 @@
         <w:t xml:space="preserve">Studentischer Mitarbeiter</w:t>
       </w:r>
       <w:r>
-        <w:t xml:space="preserve">: SAP AG</w:t>
+        <w:t xml:space="preserve">: SAP AG Walldorf</w:t>
       </w:r>
     </w:p>
     <w:p>
@@ -830,6 +1111,22 @@
       </w:pPr>
       <w:r>
         <w:t xml:space="preserve">Installations- und Migrationstests für SAP R/3 auf UNIX</w:t>
+      </w:r>
+    </w:p>
+    <w:p>
+      <w:pPr>
+        <w:pStyle w:val="ListParagraph"/>
+        <w:numPr>
+          <w:ilvl w:val="0"/>
+          <w:numId w:val="1"/>
+        </w:numPr>
+      </w:pPr>
+      <w:r>
+        <w:rPr>
+          <w:i/>
+          <w:iCs/>
+        </w:rPr>
+        <w:t xml:space="preserve">Oracle, Linux,  Java</w:t>
       </w:r>
     </w:p>
     <w:p>

</xml_diff>

<commit_message>
docx creation of CV (4)
</commit_message>
<xml_diff>
--- a/js/util/cv.docx
+++ b/js/util/cv.docx
@@ -317,7 +317,7 @@
           <w:i/>
           <w:iCs/>
         </w:rPr>
-        <w:t xml:space="preserve">Jenkins, AWS,  Bitbucket, Java, Linux, React,IPFS, SubtleCrypto, Docker, AWS, Linux, Scrum</w:t>
+        <w:t xml:space="preserve">Jenkins, AWS,  Bitbucket, Java, Linux, React , IPFS, SubtleCrypto, Docker, AWS, Linux, Scrum</w:t>
       </w:r>
     </w:p>
     <w:p>
@@ -371,7 +371,7 @@
           <w:i/>
           <w:iCs/>
         </w:rPr>
-        <w:t xml:space="preserve">JBoss, JSP, Servlets, Struts, Spring, Scrum, Java, Javascript,JSF,Tomcat,Docker,Eclipse,React,Spring Boot,Oracle,Scrum</w:t>
+        <w:t xml:space="preserve">JBoss, JSP, Servlets, Struts, Spring, Scrum, Java, Javascript , JSF , Tomcat , Docker , Eclipse , React , Spring Boot , Oracle , Scrum</w:t>
       </w:r>
     </w:p>
     <w:p>
@@ -533,7 +533,7 @@
           <w:i/>
           <w:iCs/>
         </w:rPr>
-        <w:t xml:space="preserve">Teamcity, Maven, Jenkins, Webservices,JSF,Linux</w:t>
+        <w:t xml:space="preserve">Teamcity, Maven, Jenkins, Webservices , JSF , Linux</w:t>
       </w:r>
     </w:p>
     <w:p>
@@ -587,7 +587,7 @@
           <w:i/>
           <w:iCs/>
         </w:rPr>
-        <w:t xml:space="preserve">Teamcity, Maven, Jenkins, Webservices, JSF,Linux</w:t>
+        <w:t xml:space="preserve">Teamcity, Maven, Jenkins, Webservices, JSF , Linux</w:t>
       </w:r>
     </w:p>
     <w:p>

</xml_diff>